<commit_message>
Fixed the proposal scratch
</commit_message>
<xml_diff>
--- a/Proposal Scratch Writeup.docx
+++ b/Proposal Scratch Writeup.docx
@@ -27,73 +27,6 @@
     </w:p>
     <w:p>
       <w:pPr>
-        <w:shd w:val="clear" w:color="auto" w:fill="FFFFFF"/>
-        <w:tabs>
-          <w:tab w:val="num" w:pos="360"/>
-        </w:tabs>
-        <w:spacing w:after="0" w:line="240" w:lineRule="auto"/>
-        <w:ind w:left="360" w:hanging="360"/>
-      </w:pPr>
-      <w:r>
-        <w:t xml:space="preserve">Q: is the </w:t>
-      </w:r>
-      <w:proofErr w:type="gramStart"/>
-      <w:r>
-        <w:t>actually the</w:t>
-      </w:r>
-      <w:proofErr w:type="gramEnd"/>
-      <w:r>
-        <w:t xml:space="preserve"> number of photons?</w:t>
-      </w:r>
-    </w:p>
-    <w:p>
-      <w:pPr>
-        <w:shd w:val="clear" w:color="auto" w:fill="FFFFFF"/>
-        <w:tabs>
-          <w:tab w:val="num" w:pos="360"/>
-        </w:tabs>
-        <w:spacing w:after="0" w:line="240" w:lineRule="auto"/>
-        <w:ind w:left="360" w:hanging="360"/>
-      </w:pPr>
-      <w:r>
-        <w:t>Q: Why is the range of wavelengths so small?</w:t>
-      </w:r>
-    </w:p>
-    <w:p>
-      <w:pPr>
-        <w:shd w:val="clear" w:color="auto" w:fill="FFFFFF"/>
-        <w:tabs>
-          <w:tab w:val="num" w:pos="360"/>
-        </w:tabs>
-        <w:spacing w:after="0" w:line="240" w:lineRule="auto"/>
-        <w:ind w:left="360" w:hanging="360"/>
-      </w:pPr>
-      <w:r>
-        <w:t>Q: Is this averaging over the sun’s surface?</w:t>
-      </w:r>
-    </w:p>
-    <w:p>
-      <w:pPr>
-        <w:shd w:val="clear" w:color="auto" w:fill="FFFFFF"/>
-        <w:tabs>
-          <w:tab w:val="num" w:pos="360"/>
-        </w:tabs>
-        <w:spacing w:after="0" w:line="240" w:lineRule="auto"/>
-        <w:ind w:left="360" w:hanging="360"/>
-      </w:pPr>
-    </w:p>
-    <w:p>
-      <w:pPr>
-        <w:shd w:val="clear" w:color="auto" w:fill="FFFFFF"/>
-        <w:tabs>
-          <w:tab w:val="num" w:pos="360"/>
-        </w:tabs>
-        <w:spacing w:after="0" w:line="240" w:lineRule="auto"/>
-        <w:ind w:left="360" w:hanging="360"/>
-      </w:pPr>
-    </w:p>
-    <w:p>
-      <w:pPr>
         <w:numPr>
           <w:ilvl w:val="0"/>
           <w:numId w:val="1"/>
@@ -199,6 +132,13 @@
           <w:color w:val="222222"/>
         </w:rPr>
       </w:pPr>
+      <w:r>
+        <w:rPr>
+          <w:rFonts w:ascii="Roboto" w:eastAsia="Times New Roman" w:hAnsi="Roboto" w:cs="Times New Roman"/>
+          <w:color w:val="222222"/>
+        </w:rPr>
+        <w:t>L1 raw spectral data of the Sun, which has ~40k fits files.</w:t>
+      </w:r>
     </w:p>
     <w:p>
       <w:pPr>
@@ -298,7 +238,35 @@
           <w:rFonts w:ascii="Roboto" w:eastAsia="Times New Roman" w:hAnsi="Roboto" w:cs="Times New Roman"/>
           <w:color w:val="222222"/>
         </w:rPr>
-        <w:t xml:space="preserve">We will compare the lines found to the lines on a literature catalog of absorption lines in the wavelength range. The number of lines it finds that are in the catalog vs the number of lines it doesn’t find versus the number of lines it finds that are not in the catalog will all be measures of how well the code is working. The one free parameter for this will be N, the number of lines to find. </w:t>
+        <w:t>We will compare the lines found to the lines on a literature catalog of absorption lines in the wavelength range. The number of lines it finds that are in the catalog v</w:t>
+      </w:r>
+      <w:r>
+        <w:rPr>
+          <w:rFonts w:ascii="Roboto" w:eastAsia="Times New Roman" w:hAnsi="Roboto" w:cs="Times New Roman"/>
+          <w:color w:val="222222"/>
+        </w:rPr>
+        <w:t>ersus</w:t>
+      </w:r>
+      <w:r>
+        <w:rPr>
+          <w:rFonts w:ascii="Roboto" w:eastAsia="Times New Roman" w:hAnsi="Roboto" w:cs="Times New Roman"/>
+          <w:color w:val="222222"/>
+        </w:rPr>
+        <w:t xml:space="preserve"> the number of lines </w:t>
+      </w:r>
+      <w:r>
+        <w:rPr>
+          <w:rFonts w:ascii="Roboto" w:eastAsia="Times New Roman" w:hAnsi="Roboto" w:cs="Times New Roman"/>
+          <w:color w:val="222222"/>
+        </w:rPr>
+        <w:t xml:space="preserve">in the catalog that </w:t>
+      </w:r>
+      <w:r>
+        <w:rPr>
+          <w:rFonts w:ascii="Roboto" w:eastAsia="Times New Roman" w:hAnsi="Roboto" w:cs="Times New Roman"/>
+          <w:color w:val="222222"/>
+        </w:rPr>
+        <w:t>it doesn’t find versus the number of lines it finds that are not in the catalog will all be measures of how well the code is working.</w:t>
       </w:r>
     </w:p>
     <w:p>
@@ -366,36 +334,7 @@
           <w:rFonts w:ascii="Roboto" w:eastAsia="Times New Roman" w:hAnsi="Roboto" w:cs="Times New Roman"/>
           <w:color w:val="222222"/>
         </w:rPr>
-        <w:t>Seems to be noisy</w:t>
-      </w:r>
-    </w:p>
-    <w:p>
-      <w:pPr>
-        <w:numPr>
-          <w:ilvl w:val="2"/>
-          <w:numId w:val="1"/>
-        </w:numPr>
-        <w:shd w:val="clear" w:color="auto" w:fill="FFFFFF"/>
-        <w:spacing w:after="0" w:line="240" w:lineRule="auto"/>
-        <w:rPr>
-          <w:rFonts w:ascii="Roboto" w:eastAsia="Times New Roman" w:hAnsi="Roboto" w:cs="Times New Roman"/>
-          <w:color w:val="222222"/>
-        </w:rPr>
-      </w:pPr>
-      <w:r>
-        <w:rPr>
-          <w:rFonts w:ascii="Roboto" w:eastAsia="Times New Roman" w:hAnsi="Roboto" w:cs="Times New Roman"/>
-          <w:color w:val="222222"/>
-        </w:rPr>
-        <w:t>July 31</w:t>
-      </w:r>
-      <w:r>
-        <w:rPr>
-          <w:rFonts w:ascii="Roboto" w:eastAsia="Times New Roman" w:hAnsi="Roboto" w:cs="Times New Roman"/>
-          <w:color w:val="222222"/>
-          <w:vertAlign w:val="superscript"/>
-        </w:rPr>
-        <w:t>st</w:t>
+        <w:t>There are some fits files where it just seems like background noise, almost as if the detector had a covering over it.</w:t>
       </w:r>
     </w:p>
     <w:p>
@@ -437,7 +376,21 @@
           <w:rFonts w:ascii="Roboto" w:eastAsia="Times New Roman" w:hAnsi="Roboto" w:cs="Times New Roman"/>
           <w:color w:val="222222"/>
         </w:rPr>
-        <w:t>False dips, because the measure of a dip is inaccurate</w:t>
+        <w:t xml:space="preserve">The algorithm may find </w:t>
+      </w:r>
+      <w:r>
+        <w:rPr>
+          <w:rFonts w:ascii="Roboto" w:eastAsia="Times New Roman" w:hAnsi="Roboto" w:cs="Times New Roman"/>
+          <w:color w:val="222222"/>
+        </w:rPr>
+        <w:t>“</w:t>
+      </w:r>
+      <w:r>
+        <w:rPr>
+          <w:rFonts w:ascii="Roboto" w:eastAsia="Times New Roman" w:hAnsi="Roboto" w:cs="Times New Roman"/>
+          <w:color w:val="222222"/>
+        </w:rPr>
+        <w:t>false dips”</w:t>
       </w:r>
     </w:p>
     <w:p>
@@ -562,20 +515,6 @@
         </w:rPr>
         <w:t xml:space="preserve"> to do math</w:t>
       </w:r>
-    </w:p>
-    <w:p>
-      <w:pPr>
-        <w:numPr>
-          <w:ilvl w:val="1"/>
-          <w:numId w:val="1"/>
-        </w:numPr>
-        <w:shd w:val="clear" w:color="auto" w:fill="FFFFFF"/>
-        <w:spacing w:after="0" w:line="240" w:lineRule="auto"/>
-        <w:rPr>
-          <w:rFonts w:ascii="Roboto" w:eastAsia="Times New Roman" w:hAnsi="Roboto" w:cs="Times New Roman"/>
-          <w:color w:val="222222"/>
-        </w:rPr>
-      </w:pPr>
     </w:p>
     <w:p>
       <w:hyperlink r:id="rId5" w:tooltip="Class Project" w:history="1">

</xml_diff>